<commit_message>
Forgot few things to add
</commit_message>
<xml_diff>
--- a/Notebooks/Anton Kiselev Engineering Notebook.docx
+++ b/Notebooks/Anton Kiselev Engineering Notebook.docx
@@ -252,7 +252,19 @@
         <w:rPr>
           <w:lang w:val="en-US"/>
         </w:rPr>
-        <w:t>Participated in all class meeting so far in October</w:t>
+        <w:t xml:space="preserve">Participated in all stand up meetings </w:t>
+      </w:r>
+      <w:r>
+        <w:rPr>
+          <w:lang w:val="en-US"/>
+        </w:rPr>
+        <w:t>during</w:t>
+      </w:r>
+      <w:r>
+        <w:rPr>
+          <w:lang w:val="en-US"/>
+        </w:rPr>
+        <w:t xml:space="preserve"> October</w:t>
       </w:r>
     </w:p>
     <w:p>
@@ -498,7 +510,21 @@
         <w:rPr>
           <w:lang w:val="en-US"/>
         </w:rPr>
-        <w:t>Created test plan document ( October 10/19/2020 2 hours)</w:t>
+        <w:t xml:space="preserve">Created test plan document </w:t>
+      </w:r>
+      <w:proofErr w:type="gramStart"/>
+      <w:r>
+        <w:rPr>
+          <w:lang w:val="en-US"/>
+        </w:rPr>
+        <w:t>( October</w:t>
+      </w:r>
+      <w:proofErr w:type="gramEnd"/>
+      <w:r>
+        <w:rPr>
+          <w:lang w:val="en-US"/>
+        </w:rPr>
+        <w:t xml:space="preserve"> 10/19/2020 2 hours)</w:t>
       </w:r>
     </w:p>
     <w:p>
@@ -798,25 +824,37 @@
         <w:rPr>
           <w:lang w:val="en-US"/>
         </w:rPr>
-        <w:t>Found paper with nose key points which will be used in project ( 11/2/2020 2 hours)</w:t>
-      </w:r>
-    </w:p>
-    <w:p>
-      <w:pPr>
-        <w:pStyle w:val="ListParagraph"/>
-        <w:numPr>
-          <w:ilvl w:val="0"/>
-          <w:numId w:val="4"/>
-        </w:numPr>
-        <w:rPr>
-          <w:lang w:val="en-US"/>
-        </w:rPr>
-      </w:pPr>
-      <w:r>
-        <w:rPr>
-          <w:lang w:val="en-US"/>
-        </w:rPr>
-        <w:t>Found better shape predictor to extract more nose points ( 11/3/2020 2.5 hours)</w:t>
+        <w:t>Found paper with nose key points which will be used in project (</w:t>
+      </w:r>
+      <w:r>
+        <w:rPr>
+          <w:lang w:val="en-US"/>
+        </w:rPr>
+        <w:t>1</w:t>
+      </w:r>
+      <w:r>
+        <w:rPr>
+          <w:lang w:val="en-US"/>
+        </w:rPr>
+        <w:t>1/2/2020 2 hours)</w:t>
+      </w:r>
+    </w:p>
+    <w:p>
+      <w:pPr>
+        <w:pStyle w:val="ListParagraph"/>
+        <w:numPr>
+          <w:ilvl w:val="0"/>
+          <w:numId w:val="4"/>
+        </w:numPr>
+        <w:rPr>
+          <w:lang w:val="en-US"/>
+        </w:rPr>
+      </w:pPr>
+      <w:r>
+        <w:rPr>
+          <w:lang w:val="en-US"/>
+        </w:rPr>
+        <w:t>Found better shape predictor to extract more nose points (11/3/2020 2.5 hours)</w:t>
       </w:r>
     </w:p>
     <w:p>
@@ -870,25 +908,37 @@
         <w:rPr>
           <w:lang w:val="en-US"/>
         </w:rPr>
-        <w:t>Created new points on nose( 11/6/2020 2 hours)</w:t>
-      </w:r>
-    </w:p>
-    <w:p>
-      <w:pPr>
-        <w:pStyle w:val="ListParagraph"/>
-        <w:numPr>
-          <w:ilvl w:val="0"/>
-          <w:numId w:val="4"/>
-        </w:numPr>
-        <w:rPr>
-          <w:lang w:val="en-US"/>
-        </w:rPr>
-      </w:pPr>
-      <w:r>
-        <w:rPr>
-          <w:lang w:val="en-US"/>
-        </w:rPr>
-        <w:t>Extended test cases and worked on test plan ( 11/7/2020 2 hours)</w:t>
+        <w:t>Created new points on nose</w:t>
+      </w:r>
+      <w:r>
+        <w:rPr>
+          <w:lang w:val="en-US"/>
+        </w:rPr>
+        <w:t xml:space="preserve"> </w:t>
+      </w:r>
+      <w:r>
+        <w:rPr>
+          <w:lang w:val="en-US"/>
+        </w:rPr>
+        <w:t>(11/6/2020 2 hours)</w:t>
+      </w:r>
+    </w:p>
+    <w:p>
+      <w:pPr>
+        <w:pStyle w:val="ListParagraph"/>
+        <w:numPr>
+          <w:ilvl w:val="0"/>
+          <w:numId w:val="4"/>
+        </w:numPr>
+        <w:rPr>
+          <w:lang w:val="en-US"/>
+        </w:rPr>
+      </w:pPr>
+      <w:r>
+        <w:rPr>
+          <w:lang w:val="en-US"/>
+        </w:rPr>
+        <w:t>Extended test cases and worked on test plan (11/7/2020 2 hours)</w:t>
       </w:r>
     </w:p>
     <w:p>
@@ -912,7 +962,19 @@
         <w:rPr>
           <w:lang w:val="en-US"/>
         </w:rPr>
-        <w:t xml:space="preserve"> traceability matrix( 11/</w:t>
+        <w:t xml:space="preserve"> traceability matrix</w:t>
+      </w:r>
+      <w:r>
+        <w:rPr>
+          <w:lang w:val="en-US"/>
+        </w:rPr>
+        <w:t xml:space="preserve"> (</w:t>
+      </w:r>
+      <w:r>
+        <w:rPr>
+          <w:lang w:val="en-US"/>
+        </w:rPr>
+        <w:t>11/</w:t>
       </w:r>
       <w:r>
         <w:rPr>
@@ -924,19 +986,7 @@
         <w:rPr>
           <w:lang w:val="en-US"/>
         </w:rPr>
-        <w:t xml:space="preserve">/2020 1 </w:t>
-      </w:r>
-      <w:r>
-        <w:rPr>
-          <w:lang w:val="en-US"/>
-        </w:rPr>
-        <w:t>s</w:t>
-      </w:r>
-      <w:r>
-        <w:rPr>
-          <w:lang w:val="en-US"/>
-        </w:rPr>
-        <w:t>hour)</w:t>
+        <w:t>/2020 1 hour)</w:t>
       </w:r>
     </w:p>
     <w:p>
@@ -955,7 +1005,175 @@
           <w:lang w:val="en-US"/>
         </w:rPr>
         <w:lastRenderedPageBreak/>
-        <w:t>Created new database for the app ( 11/9/2020 3 hours)</w:t>
+        <w:t>Created new database for the app (11/9/2020 3 hours)</w:t>
+      </w:r>
+    </w:p>
+    <w:p>
+      <w:pPr>
+        <w:pStyle w:val="ListParagraph"/>
+        <w:numPr>
+          <w:ilvl w:val="0"/>
+          <w:numId w:val="4"/>
+        </w:numPr>
+        <w:rPr>
+          <w:lang w:val="en-US"/>
+        </w:rPr>
+      </w:pPr>
+      <w:r>
+        <w:rPr>
+          <w:lang w:val="en-US"/>
+        </w:rPr>
+        <w:t>Found new shape predictor for better face calculations (11/13/2020 1 hour)</w:t>
+      </w:r>
+    </w:p>
+    <w:p>
+      <w:pPr>
+        <w:pStyle w:val="ListParagraph"/>
+        <w:numPr>
+          <w:ilvl w:val="0"/>
+          <w:numId w:val="4"/>
+        </w:numPr>
+        <w:rPr>
+          <w:lang w:val="en-US"/>
+        </w:rPr>
+      </w:pPr>
+      <w:r>
+        <w:rPr>
+          <w:lang w:val="en-US"/>
+        </w:rPr>
+        <w:t>Worked on SRS document, reviewed comments, worked on models (11/15/2020 3 hours)</w:t>
+      </w:r>
+    </w:p>
+    <w:p>
+      <w:pPr>
+        <w:pStyle w:val="ListParagraph"/>
+        <w:numPr>
+          <w:ilvl w:val="0"/>
+          <w:numId w:val="4"/>
+        </w:numPr>
+        <w:rPr>
+          <w:lang w:val="en-US"/>
+        </w:rPr>
+      </w:pPr>
+      <w:r>
+        <w:rPr>
+          <w:lang w:val="en-US"/>
+        </w:rPr>
+        <w:t>Worked on SDS document,</w:t>
+      </w:r>
+      <w:r>
+        <w:rPr>
+          <w:lang w:val="en-US"/>
+        </w:rPr>
+        <w:t xml:space="preserve"> </w:t>
+      </w:r>
+      <w:r>
+        <w:rPr>
+          <w:lang w:val="en-US"/>
+        </w:rPr>
+        <w:t>reviewed comments, worked on models (11/15/2020 3 hours)</w:t>
+      </w:r>
+    </w:p>
+    <w:p>
+      <w:pPr>
+        <w:pStyle w:val="ListParagraph"/>
+        <w:numPr>
+          <w:ilvl w:val="0"/>
+          <w:numId w:val="4"/>
+        </w:numPr>
+        <w:rPr>
+          <w:lang w:val="en-US"/>
+        </w:rPr>
+      </w:pPr>
+      <w:r>
+        <w:rPr>
+          <w:lang w:val="en-US"/>
+        </w:rPr>
+        <w:t>Updated SRS document, Updated models, requirements, and descriptions (11/16/2020 4 hours)</w:t>
+      </w:r>
+    </w:p>
+    <w:p>
+      <w:pPr>
+        <w:pStyle w:val="ListParagraph"/>
+        <w:numPr>
+          <w:ilvl w:val="0"/>
+          <w:numId w:val="4"/>
+        </w:numPr>
+        <w:rPr>
+          <w:lang w:val="en-US"/>
+        </w:rPr>
+      </w:pPr>
+      <w:r>
+        <w:rPr>
+          <w:lang w:val="en-US"/>
+        </w:rPr>
+        <w:t xml:space="preserve">Updated </w:t>
+      </w:r>
+      <w:r>
+        <w:rPr>
+          <w:lang w:val="en-US"/>
+        </w:rPr>
+        <w:t>SDD</w:t>
+      </w:r>
+      <w:r>
+        <w:rPr>
+          <w:lang w:val="en-US"/>
+        </w:rPr>
+        <w:t xml:space="preserve"> document, updated models, added interface design and descriptions (11/16/2020 4 hours)</w:t>
+      </w:r>
+    </w:p>
+    <w:p>
+      <w:pPr>
+        <w:pStyle w:val="ListParagraph"/>
+        <w:numPr>
+          <w:ilvl w:val="0"/>
+          <w:numId w:val="4"/>
+        </w:numPr>
+        <w:rPr>
+          <w:lang w:val="en-US"/>
+        </w:rPr>
+      </w:pPr>
+      <w:r>
+        <w:rPr>
+          <w:lang w:val="en-US"/>
+        </w:rPr>
+        <w:t>Found formula for scaling pixels to mm (11/18/2020 2 hours of research)</w:t>
+      </w:r>
+    </w:p>
+    <w:p>
+      <w:pPr>
+        <w:pStyle w:val="ListParagraph"/>
+        <w:numPr>
+          <w:ilvl w:val="0"/>
+          <w:numId w:val="4"/>
+        </w:numPr>
+        <w:rPr>
+          <w:lang w:val="en-US"/>
+        </w:rPr>
+      </w:pPr>
+      <w:r>
+        <w:rPr>
+          <w:lang w:val="en-US"/>
+        </w:rPr>
+        <w:t>Updated models for SRS and SDD (11/28/2020 2 hours)</w:t>
+      </w:r>
+    </w:p>
+    <w:p>
+      <w:pPr>
+        <w:pStyle w:val="ListParagraph"/>
+        <w:numPr>
+          <w:ilvl w:val="0"/>
+          <w:numId w:val="4"/>
+        </w:numPr>
+        <w:rPr>
+          <w:lang w:val="en-US"/>
+        </w:rPr>
+      </w:pPr>
+      <w:r>
+        <w:rPr>
+          <w:lang w:val="en-US"/>
+        </w:rPr>
+        <w:t>Participated in all stand up meetings during November</w:t>
       </w:r>
     </w:p>
     <w:p>

</xml_diff>